<commit_message>
solidworks hybrid first draft
</commit_message>
<xml_diff>
--- a/Business/Finance/Sponsorship/Old/Sponsorship Letter.docx
+++ b/Business/Finance/Sponsorship/Old/Sponsorship Letter.docx
@@ -1,116 +1,436 @@
 
 <file path=word/document.xml><?xml version="1.0" encoding="utf-8"?>
-<w:document xmlns:wpc="http://schemas.microsoft.com/office/word/2010/wordprocessingCanvas" xmlns:cx="http://schemas.microsoft.com/office/drawing/2014/chartex" xmlns:cx1="http://schemas.microsoft.com/office/drawing/2015/9/8/chartex" xmlns:cx2="http://schemas.microsoft.com/office/drawing/2015/10/21/chartex" xmlns:cx3="http://schemas.microsoft.com/office/drawing/2016/5/9/chartex" xmlns:cx4="http://schemas.microsoft.com/office/drawing/2016/5/10/chartex" xmlns:cx5="http://schemas.microsoft.com/office/drawing/2016/5/11/chartex" xmlns:cx6="http://schemas.microsoft.com/office/drawing/2016/5/12/chartex" xmlns:cx7="http://schemas.microsoft.com/office/drawing/2016/5/13/chartex" xmlns:cx8="http://schemas.microsoft.com/office/drawing/2016/5/14/chartex" xmlns:mc="http://schemas.openxmlformats.org/markup-compatibility/2006" xmlns:aink="http://schemas.microsoft.com/office/drawing/2016/ink" xmlns:am3d="http://schemas.microsoft.com/office/drawing/2017/model3d" xmlns:o="urn:schemas-microsoft-com:office:office" xmlns:r="http://schemas.openxmlformats.org/officeDocument/2006/relationships" xmlns:m="http://schemas.openxmlformats.org/officeDocument/2006/math" xmlns:v="urn:schemas-microsoft-com:vml" xmlns:wp14="http://schemas.microsoft.com/office/word/2010/wordprocessingDrawing" xmlns:wp="http://schemas.openxmlformats.org/drawingml/2006/wordprocessingDrawing" xmlns:w10="urn:schemas-microsoft-com:office:word" xmlns:w="http://schemas.openxmlformats.org/wordprocessingml/2006/main" xmlns:w14="http://schemas.microsoft.com/office/word/2010/wordml" xmlns:w15="http://schemas.microsoft.com/office/word/2012/wordml" xmlns:w16cid="http://schemas.microsoft.com/office/word/2016/wordml/cid" xmlns:w16se="http://schemas.microsoft.com/office/word/2015/wordml/symex" xmlns:wpg="http://schemas.microsoft.com/office/word/2010/wordprocessingGroup" xmlns:wpi="http://schemas.microsoft.com/office/word/2010/wordprocessingInk" xmlns:wne="http://schemas.microsoft.com/office/word/2006/wordml" xmlns:wps="http://schemas.microsoft.com/office/word/2010/wordprocessingShape" mc:Ignorable="w14 w15 w16se w16cid wp14">
+<w:document xmlns:wpc="http://schemas.microsoft.com/office/word/2010/wordprocessingCanvas" xmlns:cx="http://schemas.microsoft.com/office/drawing/2014/chartex" xmlns:cx1="http://schemas.microsoft.com/office/drawing/2015/9/8/chartex" xmlns:mc="http://schemas.openxmlformats.org/markup-compatibility/2006" xmlns:o="urn:schemas-microsoft-com:office:office" xmlns:r="http://schemas.openxmlformats.org/officeDocument/2006/relationships" xmlns:m="http://schemas.openxmlformats.org/officeDocument/2006/math" xmlns:v="urn:schemas-microsoft-com:vml" xmlns:wp14="http://schemas.microsoft.com/office/word/2010/wordprocessingDrawing" xmlns:wp="http://schemas.openxmlformats.org/drawingml/2006/wordprocessingDrawing" xmlns:w10="urn:schemas-microsoft-com:office:word" xmlns:w="http://schemas.openxmlformats.org/wordprocessingml/2006/main" xmlns:w14="http://schemas.microsoft.com/office/word/2010/wordml" xmlns:w15="http://schemas.microsoft.com/office/word/2012/wordml" xmlns:w16se="http://schemas.microsoft.com/office/word/2015/wordml/symex" xmlns:wpg="http://schemas.microsoft.com/office/word/2010/wordprocessingGroup" xmlns:wpi="http://schemas.microsoft.com/office/word/2010/wordprocessingInk" xmlns:wne="http://schemas.microsoft.com/office/word/2006/wordml" xmlns:wps="http://schemas.microsoft.com/office/word/2010/wordprocessingShape" mc:Ignorable="w14 w15 w16se wp14">
   <w:body>
     <w:p>
-      <w:r>
-        <w:rPr>
-          <w:noProof/>
-        </w:rPr>
-        <w:drawing>
-          <wp:inline distT="0" distB="0" distL="0" distR="0" wp14:anchorId="24F50953" wp14:editId="2A23E922">
-            <wp:extent cx="2343150" cy="619125"/>
-            <wp:effectExtent l="0" t="0" r="0" b="0"/>
-            <wp:docPr id="147456775" name="picture" title="http://www.unh.edu/sites/www.unh.edu/themes/unh_home/logo.png"/>
-            <wp:cNvGraphicFramePr>
-              <a:graphicFrameLocks xmlns:a="http://schemas.openxmlformats.org/drawingml/2006/main" noChangeAspect="1"/>
-            </wp:cNvGraphicFramePr>
-            <a:graphic xmlns:a="http://schemas.openxmlformats.org/drawingml/2006/main">
-              <a:graphicData uri="http://schemas.openxmlformats.org/drawingml/2006/picture">
-                <pic:pic xmlns:pic="http://schemas.openxmlformats.org/drawingml/2006/picture">
-                  <pic:nvPicPr>
-                    <pic:cNvPr id="0" name="picture"/>
-                    <pic:cNvPicPr/>
-                  </pic:nvPicPr>
-                  <pic:blipFill>
-                    <a:blip r:embed="rId4">
-                      <a:extLst>
-                        <a:ext uri="{28A0092B-C50C-407E-A947-70E740481C1C}">
-                          <a14:useLocalDpi xmlns:a14="http://schemas.microsoft.com/office/drawing/2010/main" val="0"/>
-                        </a:ext>
-                      </a:extLst>
-                    </a:blip>
-                    <a:stretch>
-                      <a:fillRect/>
-                    </a:stretch>
-                  </pic:blipFill>
-                  <pic:spPr>
-                    <a:xfrm>
-                      <a:off x="0" y="0"/>
-                      <a:ext cx="2343150" cy="619125"/>
-                    </a:xfrm>
-                    <a:prstGeom prst="rect">
-                      <a:avLst/>
-                    </a:prstGeom>
-                  </pic:spPr>
-                </pic:pic>
-              </a:graphicData>
-            </a:graphic>
-          </wp:inline>
-        </w:drawing>
-      </w:r>
-      <w:r>
-        <w:rPr>
-          <w:noProof/>
-        </w:rPr>
-        <w:drawing>
-          <wp:anchor distT="0" distB="0" distL="114300" distR="114300" simplePos="0" relativeHeight="251658240" behindDoc="0" locked="0" layoutInCell="1" allowOverlap="1" wp14:anchorId="144AF37B" wp14:editId="52659FF9">
-            <wp:simplePos x="0" y="0"/>
-            <wp:positionH relativeFrom="column">
-              <wp:align>right</wp:align>
-            </wp:positionH>
-            <wp:positionV relativeFrom="paragraph">
-              <wp:posOffset>0</wp:posOffset>
-            </wp:positionV>
-            <wp:extent cx="1400175" cy="1409700"/>
-            <wp:effectExtent l="0" t="0" r="0" b="0"/>
-            <wp:wrapSquare wrapText="bothSides"/>
-            <wp:docPr id="753914182" name="picture"/>
-            <wp:cNvGraphicFramePr>
-              <a:graphicFrameLocks xmlns:a="http://schemas.openxmlformats.org/drawingml/2006/main" noChangeAspect="1"/>
-            </wp:cNvGraphicFramePr>
-            <a:graphic xmlns:a="http://schemas.openxmlformats.org/drawingml/2006/main">
-              <a:graphicData uri="http://schemas.openxmlformats.org/drawingml/2006/picture">
-                <pic:pic xmlns:pic="http://schemas.openxmlformats.org/drawingml/2006/picture">
-                  <pic:nvPicPr>
-                    <pic:cNvPr id="0" name="picture"/>
-                    <pic:cNvPicPr/>
-                  </pic:nvPicPr>
-                  <pic:blipFill>
-                    <a:blip r:embed="rId5" cstate="print">
-                      <a:extLst>
-                        <a:ext uri="{28A0092B-C50C-407E-A947-70E740481C1C}">
-                          <a14:useLocalDpi xmlns:a14="http://schemas.microsoft.com/office/drawing/2010/main" val="0"/>
-                        </a:ext>
-                      </a:extLst>
-                    </a:blip>
-                    <a:stretch>
-                      <a:fillRect/>
-                    </a:stretch>
-                  </pic:blipFill>
-                  <pic:spPr>
-                    <a:xfrm>
-                      <a:off x="0" y="0"/>
-                      <a:ext cx="1400175" cy="1409700"/>
-                    </a:xfrm>
-                    <a:prstGeom prst="rect">
-                      <a:avLst/>
-                    </a:prstGeom>
-                  </pic:spPr>
-                </pic:pic>
-              </a:graphicData>
-            </a:graphic>
-            <wp14:sizeRelH relativeFrom="page">
-              <wp14:pctWidth>0</wp14:pctWidth>
-            </wp14:sizeRelH>
-            <wp14:sizeRelV relativeFrom="page">
-              <wp14:pctHeight>0</wp14:pctHeight>
-            </wp14:sizeRelV>
-          </wp:anchor>
-        </w:drawing>
-      </w:r>
-    </w:p>
-    <w:p>
+      <w:pPr>
+        <w:rPr>
+          <w:rFonts w:ascii="Times New Roman" w:hAnsi="Times New Roman" w:cs="Times New Roman"/>
+          <w:sz w:val="24"/>
+          <w:szCs w:val="24"/>
+        </w:rPr>
+      </w:pPr>
+      <w:bookmarkStart w:id="0" w:name="_GoBack"/>
+      <w:r>
+        <w:rPr>
+          <w:rFonts w:ascii="Times New Roman" w:hAnsi="Times New Roman" w:cs="Times New Roman"/>
+          <w:sz w:val="24"/>
+          <w:szCs w:val="24"/>
+        </w:rPr>
+        <w:t>Good afternoon,</w:t>
+      </w:r>
+    </w:p>
+    <w:p>
+      <w:pPr>
+        <w:rPr>
+          <w:rFonts w:ascii="Times New Roman" w:hAnsi="Times New Roman" w:cs="Times New Roman"/>
+          <w:sz w:val="24"/>
+          <w:szCs w:val="24"/>
+        </w:rPr>
+      </w:pPr>
+    </w:p>
+    <w:p>
+      <w:pPr>
+        <w:rPr>
+          <w:rFonts w:ascii="Times New Roman" w:eastAsia="Times New Roman" w:hAnsi="Times New Roman" w:cs="Times New Roman"/>
+          <w:sz w:val="24"/>
+          <w:szCs w:val="24"/>
+        </w:rPr>
+      </w:pPr>
+      <w:r>
+        <w:rPr>
+          <w:rFonts w:ascii="Times New Roman" w:eastAsia="Times New Roman" w:hAnsi="Times New Roman" w:cs="Times New Roman"/>
+          <w:sz w:val="24"/>
+          <w:szCs w:val="24"/>
+        </w:rPr>
+        <w:t>My name is Charlie Nitschelm, co-founder and president of the UNH chapter of Students for the Exploration and Development of Space (SEDS). SEDS pursues its mission by educating students about the benefits of space, by supporting a network of interested students, and inspiring people through our involvement in space-related projects</w:t>
+      </w:r>
+      <w:r>
+        <w:rPr>
+          <w:rFonts w:ascii="Times New Roman" w:eastAsia="Times New Roman" w:hAnsi="Times New Roman" w:cs="Times New Roman"/>
+          <w:sz w:val="24"/>
+          <w:szCs w:val="24"/>
+        </w:rPr>
+        <w:t xml:space="preserve"> (Rocketry)</w:t>
+      </w:r>
+      <w:r>
+        <w:rPr>
+          <w:rFonts w:ascii="Times New Roman" w:eastAsia="Times New Roman" w:hAnsi="Times New Roman" w:cs="Times New Roman"/>
+          <w:sz w:val="24"/>
+          <w:szCs w:val="24"/>
+        </w:rPr>
+        <w:t xml:space="preserve">. SEDS believes that humanity's future is in space and that focusing the enthusiasm of young people is the key to our future in space. </w:t>
+      </w:r>
+    </w:p>
+    <w:p>
+      <w:pPr>
+        <w:rPr>
+          <w:rFonts w:ascii="Times New Roman" w:hAnsi="Times New Roman" w:cs="Times New Roman"/>
+          <w:sz w:val="24"/>
+          <w:szCs w:val="24"/>
+        </w:rPr>
+      </w:pPr>
+    </w:p>
+    <w:p>
+      <w:pPr>
+        <w:rPr>
+          <w:rFonts w:ascii="Times New Roman" w:eastAsia="Times New Roman" w:hAnsi="Times New Roman" w:cs="Times New Roman"/>
+          <w:sz w:val="24"/>
+          <w:szCs w:val="24"/>
+        </w:rPr>
+      </w:pPr>
+      <w:r>
+        <w:rPr>
+          <w:rFonts w:ascii="Times New Roman" w:eastAsia="Times New Roman" w:hAnsi="Times New Roman" w:cs="Times New Roman"/>
+          <w:sz w:val="24"/>
+          <w:szCs w:val="24"/>
+        </w:rPr>
+        <w:t xml:space="preserve">Comprised of students from all disciplines, UNH SEDS is beginning to take </w:t>
+      </w:r>
+      <w:r>
+        <w:rPr>
+          <w:rFonts w:ascii="Times New Roman" w:eastAsia="Times New Roman" w:hAnsi="Times New Roman" w:cs="Times New Roman"/>
+          <w:sz w:val="24"/>
+          <w:szCs w:val="24"/>
+        </w:rPr>
+        <w:t>shape. Although founded a mere 18</w:t>
+      </w:r>
+      <w:r>
+        <w:rPr>
+          <w:rFonts w:ascii="Times New Roman" w:eastAsia="Times New Roman" w:hAnsi="Times New Roman" w:cs="Times New Roman"/>
+          <w:sz w:val="24"/>
+          <w:szCs w:val="24"/>
+        </w:rPr>
+        <w:t xml:space="preserve"> months ago in February of 2017, we have our goals clearly outlined. SEDS USA provides many resources for us to pursue our overarching goal in providing students an experience with running an organization, outreach and engin</w:t>
+      </w:r>
+      <w:r>
+        <w:rPr>
+          <w:rFonts w:ascii="Times New Roman" w:eastAsia="Times New Roman" w:hAnsi="Times New Roman" w:cs="Times New Roman"/>
+          <w:sz w:val="24"/>
+          <w:szCs w:val="24"/>
+        </w:rPr>
+        <w:t>eering design. There are over 100</w:t>
+      </w:r>
+      <w:r>
+        <w:rPr>
+          <w:rFonts w:ascii="Times New Roman" w:eastAsia="Times New Roman" w:hAnsi="Times New Roman" w:cs="Times New Roman"/>
+          <w:sz w:val="24"/>
+          <w:szCs w:val="24"/>
+        </w:rPr>
+        <w:t xml:space="preserve"> SEDS chapters nationwide, each vastly different from the other. Some focus on networking, others in engineering. UNH SEDS has become dedicated to learning about </w:t>
+      </w:r>
+      <w:r>
+        <w:rPr>
+          <w:rFonts w:ascii="Times New Roman" w:eastAsia="Times New Roman" w:hAnsi="Times New Roman" w:cs="Times New Roman"/>
+          <w:sz w:val="24"/>
+          <w:szCs w:val="24"/>
+        </w:rPr>
+        <w:t>rocket design</w:t>
+      </w:r>
+      <w:r>
+        <w:rPr>
+          <w:rFonts w:ascii="Times New Roman" w:eastAsia="Times New Roman" w:hAnsi="Times New Roman" w:cs="Times New Roman"/>
+          <w:sz w:val="24"/>
+          <w:szCs w:val="24"/>
+        </w:rPr>
+        <w:t xml:space="preserve"> to push the bounds of our </w:t>
+      </w:r>
+      <w:r>
+        <w:rPr>
+          <w:rFonts w:ascii="Times New Roman" w:eastAsia="Times New Roman" w:hAnsi="Times New Roman" w:cs="Times New Roman"/>
+          <w:sz w:val="24"/>
+          <w:szCs w:val="24"/>
+        </w:rPr>
+        <w:t>knowledge</w:t>
+      </w:r>
+      <w:r>
+        <w:rPr>
+          <w:rFonts w:ascii="Times New Roman" w:eastAsia="Times New Roman" w:hAnsi="Times New Roman" w:cs="Times New Roman"/>
+          <w:sz w:val="24"/>
+          <w:szCs w:val="24"/>
+        </w:rPr>
+        <w:t xml:space="preserve">. This year, we have chosen to </w:t>
+      </w:r>
+      <w:r>
+        <w:rPr>
+          <w:rFonts w:ascii="Times New Roman" w:eastAsia="Times New Roman" w:hAnsi="Times New Roman" w:cs="Times New Roman"/>
+          <w:sz w:val="24"/>
+          <w:szCs w:val="24"/>
+        </w:rPr>
+        <w:t xml:space="preserve">design and manufacture </w:t>
+      </w:r>
+      <w:r>
+        <w:rPr>
+          <w:rFonts w:ascii="Times New Roman" w:eastAsia="Times New Roman" w:hAnsi="Times New Roman" w:cs="Times New Roman"/>
+          <w:sz w:val="24"/>
+          <w:szCs w:val="24"/>
+        </w:rPr>
+        <w:t xml:space="preserve">a </w:t>
+      </w:r>
+      <w:r>
+        <w:rPr>
+          <w:rFonts w:ascii="Times New Roman" w:eastAsia="Times New Roman" w:hAnsi="Times New Roman" w:cs="Times New Roman"/>
+          <w:sz w:val="24"/>
+          <w:szCs w:val="24"/>
+        </w:rPr>
+        <w:t>hybrid engine</w:t>
+      </w:r>
+      <w:r>
+        <w:rPr>
+          <w:rFonts w:ascii="Times New Roman" w:eastAsia="Times New Roman" w:hAnsi="Times New Roman" w:cs="Times New Roman"/>
+          <w:sz w:val="24"/>
+          <w:szCs w:val="24"/>
+        </w:rPr>
+        <w:t xml:space="preserve"> rocket to compete in </w:t>
+      </w:r>
+      <w:r>
+        <w:rPr>
+          <w:rFonts w:ascii="Times New Roman" w:eastAsia="Times New Roman" w:hAnsi="Times New Roman" w:cs="Times New Roman"/>
+          <w:sz w:val="24"/>
+          <w:szCs w:val="24"/>
+        </w:rPr>
+        <w:t>the Spaceport America Cup</w:t>
+      </w:r>
+      <w:r>
+        <w:rPr>
+          <w:rFonts w:ascii="Times New Roman" w:eastAsia="Times New Roman" w:hAnsi="Times New Roman" w:cs="Times New Roman"/>
+          <w:sz w:val="24"/>
+          <w:szCs w:val="24"/>
+        </w:rPr>
+        <w:t xml:space="preserve"> competition </w:t>
+      </w:r>
+      <w:r>
+        <w:rPr>
+          <w:rFonts w:ascii="Times New Roman" w:eastAsia="Times New Roman" w:hAnsi="Times New Roman" w:cs="Times New Roman"/>
+          <w:sz w:val="24"/>
+          <w:szCs w:val="24"/>
+        </w:rPr>
+        <w:t>in June 2019</w:t>
+      </w:r>
+      <w:r>
+        <w:rPr>
+          <w:rFonts w:ascii="Times New Roman" w:eastAsia="Times New Roman" w:hAnsi="Times New Roman" w:cs="Times New Roman"/>
+          <w:sz w:val="24"/>
+          <w:szCs w:val="24"/>
+        </w:rPr>
+        <w:t xml:space="preserve">. </w:t>
+      </w:r>
+    </w:p>
+    <w:p>
+      <w:pPr>
+        <w:rPr>
+          <w:rFonts w:ascii="Times New Roman" w:hAnsi="Times New Roman" w:cs="Times New Roman"/>
+          <w:sz w:val="24"/>
+          <w:szCs w:val="24"/>
+        </w:rPr>
+      </w:pPr>
+    </w:p>
+    <w:p>
+      <w:pPr>
+        <w:rPr>
+          <w:rFonts w:ascii="Times New Roman" w:eastAsia="Times New Roman" w:hAnsi="Times New Roman" w:cs="Times New Roman"/>
+          <w:sz w:val="24"/>
+          <w:szCs w:val="24"/>
+        </w:rPr>
+      </w:pPr>
+      <w:r>
+        <w:rPr>
+          <w:rFonts w:ascii="Times New Roman" w:eastAsia="Times New Roman" w:hAnsi="Times New Roman" w:cs="Times New Roman"/>
+          <w:sz w:val="24"/>
+          <w:szCs w:val="24"/>
+        </w:rPr>
+        <w:t xml:space="preserve">Of course, to accomplish these goals, two things </w:t>
+      </w:r>
+      <w:proofErr w:type="gramStart"/>
+      <w:r>
+        <w:rPr>
+          <w:rFonts w:ascii="Times New Roman" w:eastAsia="Times New Roman" w:hAnsi="Times New Roman" w:cs="Times New Roman"/>
+          <w:sz w:val="24"/>
+          <w:szCs w:val="24"/>
+        </w:rPr>
+        <w:t>are needed</w:t>
+      </w:r>
+      <w:proofErr w:type="gramEnd"/>
+      <w:r>
+        <w:rPr>
+          <w:rFonts w:ascii="Times New Roman" w:eastAsia="Times New Roman" w:hAnsi="Times New Roman" w:cs="Times New Roman"/>
+          <w:sz w:val="24"/>
+          <w:szCs w:val="24"/>
+        </w:rPr>
+        <w:t xml:space="preserve">. The first comes in </w:t>
+      </w:r>
+      <w:proofErr w:type="gramStart"/>
+      <w:r>
+        <w:rPr>
+          <w:rFonts w:ascii="Times New Roman" w:eastAsia="Times New Roman" w:hAnsi="Times New Roman" w:cs="Times New Roman"/>
+          <w:sz w:val="24"/>
+          <w:szCs w:val="24"/>
+        </w:rPr>
+        <w:t>boat loads</w:t>
+      </w:r>
+      <w:proofErr w:type="gramEnd"/>
+      <w:r>
+        <w:rPr>
+          <w:rFonts w:ascii="Times New Roman" w:eastAsia="Times New Roman" w:hAnsi="Times New Roman" w:cs="Times New Roman"/>
+          <w:sz w:val="24"/>
+          <w:szCs w:val="24"/>
+        </w:rPr>
+        <w:t xml:space="preserve">: dedication and enthusiasm. The students who have joined this organization with me carry the same attitude I have. It is why I started this club in the first place! With this dedication, we </w:t>
+      </w:r>
+      <w:r>
+        <w:rPr>
+          <w:rFonts w:ascii="Times New Roman" w:eastAsia="Times New Roman" w:hAnsi="Times New Roman" w:cs="Times New Roman"/>
+          <w:sz w:val="24"/>
+          <w:szCs w:val="24"/>
+        </w:rPr>
+        <w:t>can</w:t>
+      </w:r>
+      <w:r>
+        <w:rPr>
+          <w:rFonts w:ascii="Times New Roman" w:eastAsia="Times New Roman" w:hAnsi="Times New Roman" w:cs="Times New Roman"/>
+          <w:sz w:val="24"/>
+          <w:szCs w:val="24"/>
+        </w:rPr>
+        <w:t xml:space="preserve"> learn what we need to know to design, manufacture and build the best </w:t>
+      </w:r>
+      <w:r>
+        <w:rPr>
+          <w:rFonts w:ascii="Times New Roman" w:eastAsia="Times New Roman" w:hAnsi="Times New Roman" w:cs="Times New Roman"/>
+          <w:sz w:val="24"/>
+          <w:szCs w:val="24"/>
+        </w:rPr>
+        <w:t>rockets</w:t>
+      </w:r>
+      <w:r>
+        <w:rPr>
+          <w:rFonts w:ascii="Times New Roman" w:eastAsia="Times New Roman" w:hAnsi="Times New Roman" w:cs="Times New Roman"/>
+          <w:sz w:val="24"/>
+          <w:szCs w:val="24"/>
+        </w:rPr>
+        <w:t xml:space="preserve"> we can. The second is vastly scarce, and I am sure you are already aware of what this is: money. Although some of us pay over $50,000 to study at UNH, we are somehow always in need of more money. This letter is the start of us reaching out to companies like you; to help support us in learning as much hands on designing, engineering, manufacturing and testing we can. As of now, being comprised of mostly underclassmen, there is tremendous growth heading our way. Any support </w:t>
+      </w:r>
+      <w:proofErr w:type="gramStart"/>
+      <w:r>
+        <w:rPr>
+          <w:rFonts w:ascii="Times New Roman" w:eastAsia="Times New Roman" w:hAnsi="Times New Roman" w:cs="Times New Roman"/>
+          <w:sz w:val="24"/>
+          <w:szCs w:val="24"/>
+        </w:rPr>
+        <w:t>would be greatly appreciated</w:t>
+      </w:r>
+      <w:proofErr w:type="gramEnd"/>
+      <w:r>
+        <w:rPr>
+          <w:rFonts w:ascii="Times New Roman" w:eastAsia="Times New Roman" w:hAnsi="Times New Roman" w:cs="Times New Roman"/>
+          <w:sz w:val="24"/>
+          <w:szCs w:val="24"/>
+        </w:rPr>
+        <w:t>. If you have any questions regarding sponsorship or the organization in general, feel free to reach out to me at the contact information provided below.</w:t>
+      </w:r>
+      <w:r>
+        <w:rPr>
+          <w:rFonts w:ascii="Times New Roman" w:eastAsia="Times New Roman" w:hAnsi="Times New Roman" w:cs="Times New Roman"/>
+          <w:sz w:val="24"/>
+          <w:szCs w:val="24"/>
+        </w:rPr>
+        <w:t xml:space="preserve"> </w:t>
+      </w:r>
+    </w:p>
+    <w:p>
+      <w:pPr>
+        <w:rPr>
+          <w:rFonts w:ascii="Times New Roman" w:eastAsia="Times New Roman" w:hAnsi="Times New Roman" w:cs="Times New Roman"/>
+          <w:sz w:val="24"/>
+          <w:szCs w:val="24"/>
+        </w:rPr>
+      </w:pPr>
+      <w:proofErr w:type="gramStart"/>
+      <w:r>
+        <w:rPr>
+          <w:rFonts w:ascii="Times New Roman" w:eastAsia="Times New Roman" w:hAnsi="Times New Roman" w:cs="Times New Roman"/>
+          <w:sz w:val="24"/>
+          <w:szCs w:val="24"/>
+        </w:rPr>
+        <w:t>is</w:t>
+      </w:r>
+      <w:proofErr w:type="gramEnd"/>
+      <w:r>
+        <w:rPr>
+          <w:rFonts w:ascii="Times New Roman" w:eastAsia="Times New Roman" w:hAnsi="Times New Roman" w:cs="Times New Roman"/>
+          <w:sz w:val="24"/>
+          <w:szCs w:val="24"/>
+        </w:rPr>
+        <w:t xml:space="preserve"> our Sponsorship Package, detailing more about who we are, and what sponsoring us would do for you!</w:t>
+      </w:r>
+    </w:p>
+    <w:p>
+      <w:pPr>
+        <w:rPr>
+          <w:rFonts w:ascii="Times New Roman" w:hAnsi="Times New Roman" w:cs="Times New Roman"/>
+          <w:sz w:val="24"/>
+          <w:szCs w:val="24"/>
+        </w:rPr>
+      </w:pPr>
+    </w:p>
+    <w:p>
+      <w:pPr>
+        <w:rPr>
+          <w:rFonts w:ascii="Times New Roman" w:hAnsi="Times New Roman" w:cs="Times New Roman"/>
+          <w:sz w:val="24"/>
+          <w:szCs w:val="24"/>
+        </w:rPr>
+      </w:pPr>
+      <w:r>
+        <w:rPr>
+          <w:rFonts w:ascii="Times New Roman" w:eastAsia="Times New Roman" w:hAnsi="Times New Roman" w:cs="Times New Roman"/>
+          <w:sz w:val="24"/>
+          <w:szCs w:val="24"/>
+        </w:rPr>
+        <w:t>Regards,</w:t>
+      </w:r>
+    </w:p>
+    <w:p>
+      <w:pPr>
+        <w:rPr>
+          <w:rFonts w:ascii="Times New Roman" w:hAnsi="Times New Roman" w:cs="Times New Roman"/>
+          <w:sz w:val="24"/>
+          <w:szCs w:val="24"/>
+        </w:rPr>
+      </w:pPr>
+      <w:r>
+        <w:rPr>
+          <w:rFonts w:ascii="Times New Roman" w:eastAsia="Times New Roman" w:hAnsi="Times New Roman" w:cs="Times New Roman"/>
+          <w:sz w:val="24"/>
+          <w:szCs w:val="24"/>
+        </w:rPr>
+        <w:t>Charlie Nitschelm</w:t>
+      </w:r>
+    </w:p>
+    <w:p>
+      <w:pPr>
+        <w:rPr>
+          <w:rFonts w:ascii="Times New Roman" w:hAnsi="Times New Roman" w:cs="Times New Roman"/>
+          <w:sz w:val="24"/>
+          <w:szCs w:val="24"/>
+        </w:rPr>
+      </w:pPr>
+      <w:r>
+        <w:rPr>
+          <w:rFonts w:ascii="Times New Roman" w:eastAsia="Times New Roman" w:hAnsi="Times New Roman" w:cs="Times New Roman"/>
+          <w:sz w:val="24"/>
+          <w:szCs w:val="24"/>
+        </w:rPr>
+        <w:t>Co-Founder and President</w:t>
+      </w:r>
+    </w:p>
+    <w:p>
+      <w:pPr>
+        <w:rPr>
+          <w:rFonts w:ascii="Times New Roman" w:hAnsi="Times New Roman" w:cs="Times New Roman"/>
+          <w:sz w:val="24"/>
+          <w:szCs w:val="24"/>
+        </w:rPr>
+      </w:pPr>
       <w:r>
         <w:rPr>
           <w:rFonts w:ascii="Times New Roman" w:eastAsia="Times New Roman" w:hAnsi="Times New Roman" w:cs="Times New Roman"/>
@@ -120,248 +440,140 @@
         <w:t>UNH SEDS</w:t>
       </w:r>
     </w:p>
-    <w:p>
-      <w:r>
-        <w:rPr>
-          <w:rFonts w:ascii="Times New Roman" w:eastAsia="Times New Roman" w:hAnsi="Times New Roman" w:cs="Times New Roman"/>
-          <w:sz w:val="24"/>
-          <w:szCs w:val="24"/>
-        </w:rPr>
-        <w:t>8 College Road- Room</w:t>
-      </w:r>
-      <w:r>
-        <w:rPr>
-          <w:rFonts w:ascii="Times New Roman" w:eastAsia="Times New Roman" w:hAnsi="Times New Roman" w:cs="Times New Roman"/>
-          <w:sz w:val="24"/>
-          <w:szCs w:val="24"/>
-        </w:rPr>
-        <w:t xml:space="preserve"> S172</w:t>
-      </w:r>
-    </w:p>
-    <w:p>
-      <w:r>
-        <w:rPr>
-          <w:rFonts w:ascii="Times New Roman" w:eastAsia="Times New Roman" w:hAnsi="Times New Roman" w:cs="Times New Roman"/>
-          <w:sz w:val="24"/>
-          <w:szCs w:val="24"/>
-        </w:rPr>
-        <w:t>Durham, NH 03824</w:t>
-      </w:r>
-    </w:p>
-    <w:p>
-      <w:r>
+    <w:bookmarkEnd w:id="0"/>
+    <w:p>
+      <w:pPr>
+        <w:rPr>
+          <w:rFonts w:ascii="Times New Roman" w:hAnsi="Times New Roman" w:cs="Times New Roman"/>
+          <w:sz w:val="24"/>
+          <w:szCs w:val="24"/>
+        </w:rPr>
+      </w:pPr>
+      <w:r>
+        <w:rPr>
+          <w:rFonts w:ascii="Times New Roman" w:eastAsia="Times New Roman" w:hAnsi="Times New Roman" w:cs="Times New Roman"/>
+          <w:sz w:val="24"/>
+          <w:szCs w:val="24"/>
+        </w:rPr>
+        <w:lastRenderedPageBreak/>
+        <w:t>1-603-923-9079</w:t>
+      </w:r>
+    </w:p>
+    <w:p>
+      <w:pPr>
+        <w:rPr>
+          <w:rFonts w:ascii="Times New Roman" w:hAnsi="Times New Roman" w:cs="Times New Roman"/>
+          <w:sz w:val="24"/>
+          <w:szCs w:val="24"/>
+        </w:rPr>
+      </w:pPr>
+      <w:r>
+        <w:rPr>
+          <w:rFonts w:ascii="Times New Roman" w:hAnsi="Times New Roman" w:cs="Times New Roman"/>
+          <w:sz w:val="24"/>
+          <w:szCs w:val="24"/>
+        </w:rPr>
         <w:br/>
       </w:r>
     </w:p>
     <w:p>
       <w:pPr>
         <w:rPr>
-          <w:rFonts w:ascii="Times New Roman" w:eastAsia="Times New Roman" w:hAnsi="Times New Roman" w:cs="Times New Roman"/>
-          <w:sz w:val="24"/>
-          <w:szCs w:val="24"/>
-        </w:rPr>
-      </w:pPr>
-      <w:r>
-        <w:rPr>
-          <w:rFonts w:ascii="Times New Roman" w:eastAsia="Times New Roman" w:hAnsi="Times New Roman" w:cs="Times New Roman"/>
-          <w:sz w:val="24"/>
-          <w:szCs w:val="24"/>
-        </w:rPr>
-        <w:t>10/09</w:t>
-      </w:r>
-      <w:r>
-        <w:rPr>
-          <w:rFonts w:ascii="Times New Roman" w:eastAsia="Times New Roman" w:hAnsi="Times New Roman" w:cs="Times New Roman"/>
-          <w:sz w:val="24"/>
-          <w:szCs w:val="24"/>
-        </w:rPr>
-        <w:t>/2017</w:t>
-      </w:r>
-    </w:p>
-    <w:p/>
-    <w:p>
-      <w:r>
-        <w:rPr>
-          <w:rFonts w:ascii="Times New Roman" w:eastAsia="Times New Roman" w:hAnsi="Times New Roman" w:cs="Times New Roman"/>
-          <w:sz w:val="24"/>
-          <w:szCs w:val="24"/>
-        </w:rPr>
-        <w:t xml:space="preserve">My name is Charlie Nitschelm, co-founder and president of the UNH chapter of Students for the Exploration and Development of Space (SEDS). SEDS pursues its mission by educating students about the benefits of space, by supporting a network of interested students, and inspiring people through our involvement in space-related projects. SEDS believes that humanity's future is in space and that focusing the enthusiasm of young people is the key to our future in space. </w:t>
-      </w:r>
-    </w:p>
-    <w:p>
-      <w:bookmarkStart w:id="0" w:name="_GoBack"/>
-      <w:bookmarkEnd w:id="0"/>
-      <w:r>
-        <w:br/>
-      </w:r>
-      <w:r>
-        <w:rPr>
-          <w:rFonts w:ascii="Times New Roman" w:eastAsia="Times New Roman" w:hAnsi="Times New Roman" w:cs="Times New Roman"/>
-          <w:sz w:val="24"/>
-          <w:szCs w:val="24"/>
-        </w:rPr>
-        <w:t xml:space="preserve">Comprised of students from all disciplines, UNH SEDS is beginning to take shape. Although founded a mere 7 months ago in February of 2017, we have our goals clearly outlined. SEDS USA provides many resources for us to pursue our overarching goal in providing students an experience with running an organization, outreach and engineering design. There are over 50 SEDS chapters nationwide, each vastly different from the other. Some focus on networking, others in engineering. UNH SEDS has become dedicated to learning about the cosmos in addition to pushing the bounds of our members to design, manufacture and build projects relating to the exploration of space. This year, we have chosen to build a two-stage high altitude rocket to compete in a USA SEDS competition next September. The few projects we would like to complete after this school year includes a high-altitude weather balloon and the first stages of designing a CubeSat (called </w:t>
-      </w:r>
-      <w:proofErr w:type="spellStart"/>
-      <w:r>
-        <w:rPr>
-          <w:rFonts w:ascii="Times New Roman" w:eastAsia="Times New Roman" w:hAnsi="Times New Roman" w:cs="Times New Roman"/>
-          <w:sz w:val="24"/>
-          <w:szCs w:val="24"/>
-        </w:rPr>
-        <w:t>CubeCat</w:t>
-      </w:r>
-      <w:proofErr w:type="spellEnd"/>
-      <w:r>
-        <w:rPr>
-          <w:rFonts w:ascii="Times New Roman" w:eastAsia="Times New Roman" w:hAnsi="Times New Roman" w:cs="Times New Roman"/>
-          <w:sz w:val="24"/>
-          <w:szCs w:val="24"/>
-        </w:rPr>
-        <w:t xml:space="preserve"> of course!) This satellite, which will perform one function will be able to get launched into space by our friends at NASA! </w:t>
-      </w:r>
-    </w:p>
-    <w:p>
-      <w:r>
-        <w:br/>
-      </w:r>
-      <w:r>
-        <w:rPr>
-          <w:rFonts w:ascii="Times New Roman" w:eastAsia="Times New Roman" w:hAnsi="Times New Roman" w:cs="Times New Roman"/>
-          <w:sz w:val="24"/>
-          <w:szCs w:val="24"/>
-        </w:rPr>
-        <w:t xml:space="preserve">Of course, to accomplish these goals, two things are needed. The first comes in boat loads: dedication and enthusiasm. The students who have joined this organization with me carry the same attitude I have. It is why I started this club in the first place! With this dedication, we </w:t>
-      </w:r>
-      <w:r>
-        <w:rPr>
-          <w:rFonts w:ascii="Times New Roman" w:eastAsia="Times New Roman" w:hAnsi="Times New Roman" w:cs="Times New Roman"/>
-          <w:sz w:val="24"/>
-          <w:szCs w:val="24"/>
-        </w:rPr>
-        <w:t>can</w:t>
-      </w:r>
-      <w:r>
-        <w:rPr>
-          <w:rFonts w:ascii="Times New Roman" w:eastAsia="Times New Roman" w:hAnsi="Times New Roman" w:cs="Times New Roman"/>
-          <w:sz w:val="24"/>
-          <w:szCs w:val="24"/>
-        </w:rPr>
-        <w:t xml:space="preserve"> learn what we need to know to design, manufacture and build the best products we can. The second is vastly scarce, and I am sure you are already aware of what this is: money. Although some of us pay over $50,000 to study at UNH, we are somehow always in need of more money. This letter is the start of us reaching out to companies like you; to help support us in learning as much </w:t>
-      </w:r>
-      <w:proofErr w:type="gramStart"/>
-      <w:r>
-        <w:rPr>
-          <w:rFonts w:ascii="Times New Roman" w:eastAsia="Times New Roman" w:hAnsi="Times New Roman" w:cs="Times New Roman"/>
-          <w:sz w:val="24"/>
-          <w:szCs w:val="24"/>
-        </w:rPr>
-        <w:t>hands on</w:t>
-      </w:r>
-      <w:proofErr w:type="gramEnd"/>
-      <w:r>
-        <w:rPr>
-          <w:rFonts w:ascii="Times New Roman" w:eastAsia="Times New Roman" w:hAnsi="Times New Roman" w:cs="Times New Roman"/>
-          <w:sz w:val="24"/>
-          <w:szCs w:val="24"/>
-        </w:rPr>
-        <w:t xml:space="preserve"> designing, engineering, manufacturing and testing we can. As of now, being comprised of mostly underclassmen, there is tremendous growth heading our way. Any support </w:t>
-      </w:r>
-      <w:r>
-        <w:rPr>
-          <w:rFonts w:ascii="Times New Roman" w:eastAsia="Times New Roman" w:hAnsi="Times New Roman" w:cs="Times New Roman"/>
-          <w:sz w:val="24"/>
-          <w:szCs w:val="24"/>
-        </w:rPr>
-        <w:lastRenderedPageBreak/>
-        <w:t>would be greatly appreciated. If you have any questions regarding sponsorship or the organization in general, feel free to reach out to me at the contact information provided below.</w:t>
-      </w:r>
-      <w:r>
-        <w:rPr>
-          <w:rFonts w:ascii="Times New Roman" w:eastAsia="Times New Roman" w:hAnsi="Times New Roman" w:cs="Times New Roman"/>
-          <w:sz w:val="24"/>
-          <w:szCs w:val="24"/>
-        </w:rPr>
-        <w:t xml:space="preserve"> We can provide a sponsorship packet if interested!</w:t>
-      </w:r>
-    </w:p>
-    <w:p>
-      <w:r>
-        <w:br/>
-      </w:r>
-    </w:p>
-    <w:p>
-      <w:r>
-        <w:rPr>
-          <w:rFonts w:ascii="Times New Roman" w:eastAsia="Times New Roman" w:hAnsi="Times New Roman" w:cs="Times New Roman"/>
-          <w:sz w:val="24"/>
-          <w:szCs w:val="24"/>
-        </w:rPr>
-        <w:t>Regards,</w:t>
-      </w:r>
-    </w:p>
-    <w:p>
-      <w:r>
-        <w:br/>
-      </w:r>
-    </w:p>
-    <w:p>
-      <w:r>
-        <w:rPr>
-          <w:rFonts w:ascii="Times New Roman" w:eastAsia="Times New Roman" w:hAnsi="Times New Roman" w:cs="Times New Roman"/>
-        </w:rPr>
-        <w:t>Charlie Nitschelm</w:t>
-      </w:r>
-    </w:p>
-    <w:p>
-      <w:r>
-        <w:rPr>
-          <w:rFonts w:ascii="Times New Roman" w:eastAsia="Times New Roman" w:hAnsi="Times New Roman" w:cs="Times New Roman"/>
-        </w:rPr>
-        <w:t>Co-Founder and President</w:t>
-      </w:r>
-    </w:p>
-    <w:p>
-      <w:r>
-        <w:rPr>
-          <w:rFonts w:ascii="Times New Roman" w:eastAsia="Times New Roman" w:hAnsi="Times New Roman" w:cs="Times New Roman"/>
-        </w:rPr>
-        <w:t>UNH SEDS</w:t>
-      </w:r>
-    </w:p>
-    <w:p>
-      <w:pPr>
-        <w:rPr>
-          <w:rStyle w:val="rpc41"/>
-          <w:rFonts w:ascii="Segoe UI" w:hAnsi="Segoe UI" w:cs="Segoe UI"/>
-          <w:color w:val="0072C6"/>
-        </w:rPr>
-      </w:pPr>
-      <w:hyperlink r:id="rId6" w:history="1">
-        <w:r>
-          <w:rPr>
-            <w:rStyle w:val="Hyperlink"/>
-            <w:rFonts w:ascii="Segoe UI" w:hAnsi="Segoe UI" w:cs="Segoe UI"/>
-          </w:rPr>
-          <w:t>Pool.UNHSEDS01p@unh.edu</w:t>
-        </w:r>
-      </w:hyperlink>
-    </w:p>
-    <w:p>
-      <w:r>
-        <w:rPr>
-          <w:rFonts w:ascii="Times New Roman" w:eastAsia="Times New Roman" w:hAnsi="Times New Roman" w:cs="Times New Roman"/>
-        </w:rPr>
-        <w:t>1-603-923-9079</w:t>
-      </w:r>
-    </w:p>
-    <w:p>
-      <w:r>
-        <w:br/>
-      </w:r>
-    </w:p>
-    <w:p/>
+          <w:rFonts w:ascii="Times New Roman" w:hAnsi="Times New Roman" w:cs="Times New Roman"/>
+          <w:sz w:val="24"/>
+          <w:szCs w:val="24"/>
+        </w:rPr>
+      </w:pPr>
+    </w:p>
+    <w:p>
+      <w:pPr>
+        <w:rPr>
+          <w:rFonts w:ascii="Times New Roman" w:hAnsi="Times New Roman" w:cs="Times New Roman"/>
+          <w:sz w:val="24"/>
+          <w:szCs w:val="24"/>
+        </w:rPr>
+      </w:pPr>
+    </w:p>
+    <w:p>
+      <w:pPr>
+        <w:rPr>
+          <w:rFonts w:ascii="Times New Roman" w:hAnsi="Times New Roman" w:cs="Times New Roman"/>
+          <w:sz w:val="24"/>
+          <w:szCs w:val="24"/>
+        </w:rPr>
+      </w:pPr>
+    </w:p>
+    <w:p>
+      <w:pPr>
+        <w:rPr>
+          <w:rFonts w:ascii="Times New Roman" w:hAnsi="Times New Roman" w:cs="Times New Roman"/>
+          <w:sz w:val="24"/>
+          <w:szCs w:val="24"/>
+        </w:rPr>
+      </w:pPr>
+    </w:p>
+    <w:p>
+      <w:pPr>
+        <w:rPr>
+          <w:rFonts w:ascii="Times New Roman" w:hAnsi="Times New Roman" w:cs="Times New Roman"/>
+          <w:sz w:val="24"/>
+          <w:szCs w:val="24"/>
+        </w:rPr>
+      </w:pPr>
+    </w:p>
+    <w:p>
+      <w:pPr>
+        <w:rPr>
+          <w:rFonts w:ascii="Times New Roman" w:hAnsi="Times New Roman" w:cs="Times New Roman"/>
+          <w:sz w:val="24"/>
+          <w:szCs w:val="24"/>
+        </w:rPr>
+      </w:pPr>
+    </w:p>
+    <w:p>
+      <w:pPr>
+        <w:rPr>
+          <w:rFonts w:ascii="Times New Roman" w:hAnsi="Times New Roman" w:cs="Times New Roman"/>
+          <w:sz w:val="24"/>
+          <w:szCs w:val="24"/>
+        </w:rPr>
+      </w:pPr>
+    </w:p>
+    <w:p>
+      <w:pPr>
+        <w:rPr>
+          <w:rFonts w:ascii="Times New Roman" w:hAnsi="Times New Roman" w:cs="Times New Roman"/>
+          <w:sz w:val="24"/>
+          <w:szCs w:val="24"/>
+        </w:rPr>
+      </w:pPr>
+    </w:p>
+    <w:p>
+      <w:pPr>
+        <w:rPr>
+          <w:rFonts w:ascii="Times New Roman" w:hAnsi="Times New Roman" w:cs="Times New Roman"/>
+          <w:sz w:val="24"/>
+          <w:szCs w:val="24"/>
+        </w:rPr>
+      </w:pPr>
+      <w:r>
+        <w:rPr>
+          <w:rFonts w:ascii="Times New Roman" w:hAnsi="Times New Roman" w:cs="Times New Roman"/>
+          <w:sz w:val="24"/>
+          <w:szCs w:val="24"/>
+        </w:rPr>
+        <w:t>UNH SEDS Rocketry – 2018-2019 Sponsorship</w:t>
+      </w:r>
+    </w:p>
+    <w:p>
+      <w:pPr>
+        <w:rPr>
+          <w:rFonts w:ascii="Times New Roman" w:hAnsi="Times New Roman" w:cs="Times New Roman"/>
+          <w:sz w:val="24"/>
+          <w:szCs w:val="24"/>
+        </w:rPr>
+      </w:pPr>
+    </w:p>
     <w:sectPr>
       <w:pgSz w:w="12240" w:h="15840"/>
       <w:pgMar w:top="1440" w:right="1440" w:bottom="1440" w:left="1440" w:header="720" w:footer="720" w:gutter="0"/>
@@ -373,7 +585,7 @@
 </file>
 
 <file path=word/styles.xml><?xml version="1.0" encoding="utf-8"?>
-<w:styles xmlns:mc="http://schemas.openxmlformats.org/markup-compatibility/2006" xmlns:r="http://schemas.openxmlformats.org/officeDocument/2006/relationships" xmlns:w="http://schemas.openxmlformats.org/wordprocessingml/2006/main" xmlns:w14="http://schemas.microsoft.com/office/word/2010/wordml" xmlns:w15="http://schemas.microsoft.com/office/word/2012/wordml" xmlns:w16cid="http://schemas.microsoft.com/office/word/2016/wordml/cid" xmlns:w16se="http://schemas.microsoft.com/office/word/2015/wordml/symex" mc:Ignorable="w14 w15 w16se w16cid">
+<w:styles xmlns:mc="http://schemas.openxmlformats.org/markup-compatibility/2006" xmlns:r="http://schemas.openxmlformats.org/officeDocument/2006/relationships" xmlns:w="http://schemas.openxmlformats.org/wordprocessingml/2006/main" xmlns:w14="http://schemas.microsoft.com/office/word/2010/wordml" xmlns:w15="http://schemas.microsoft.com/office/word/2012/wordml" xmlns:w16se="http://schemas.microsoft.com/office/word/2015/wordml/symex" mc:Ignorable="w14 w15 w16se">
   <w:docDefaults>
     <w:rPrDefault>
       <w:rPr>
@@ -389,7 +601,7 @@
       </w:pPr>
     </w:pPrDefault>
   </w:docDefaults>
-  <w:latentStyles w:defLockedState="0" w:defUIPriority="99" w:defSemiHidden="0" w:defUnhideWhenUsed="0" w:defQFormat="0" w:count="375">
+  <w:latentStyles w:defLockedState="0" w:defUIPriority="99" w:defSemiHidden="0" w:defUnhideWhenUsed="0" w:defQFormat="0" w:count="371">
     <w:lsdException w:name="Normal" w:uiPriority="0" w:qFormat="1"/>
     <w:lsdException w:name="heading 1" w:uiPriority="9" w:qFormat="1"/>
     <w:lsdException w:name="heading 2" w:semiHidden="1" w:uiPriority="9" w:unhideWhenUsed="1" w:qFormat="1"/>
@@ -761,10 +973,6 @@
     <w:lsdException w:name="List Table 5 Dark Accent 6" w:uiPriority="50"/>
     <w:lsdException w:name="List Table 6 Colorful Accent 6" w:uiPriority="51"/>
     <w:lsdException w:name="List Table 7 Colorful Accent 6" w:uiPriority="52"/>
-    <w:lsdException w:name="Mention" w:semiHidden="1" w:unhideWhenUsed="1"/>
-    <w:lsdException w:name="Smart Hyperlink" w:semiHidden="1" w:unhideWhenUsed="1"/>
-    <w:lsdException w:name="Hashtag" w:semiHidden="1" w:unhideWhenUsed="1"/>
-    <w:lsdException w:name="Unresolved Mention" w:semiHidden="1" w:unhideWhenUsed="1"/>
   </w:latentStyles>
   <w:style w:type="paragraph" w:default="1" w:styleId="Normal">
     <w:name w:val="Normal"/>
@@ -812,7 +1020,7 @@
     <w:basedOn w:val="DefaultParagraphFont"/>
     <w:rsid w:val="000B160F"/>
   </w:style>
-  <w:style w:type="character" w:styleId="UnresolvedMention">
+  <w:style w:type="character" w:customStyle="1" w:styleId="UnresolvedMention">
     <w:name w:val="Unresolved Mention"/>
     <w:basedOn w:val="DefaultParagraphFont"/>
     <w:uiPriority w:val="99"/>

</xml_diff>